<commit_message>
questions added in description
</commit_message>
<xml_diff>
--- a/decription.docx
+++ b/decription.docx
@@ -12,27 +12,49 @@
         <w:rPr>
           <w:lang w:val="el-GR"/>
         </w:rPr>
-        <w:t>Τουριστικός οδηγός για τα Κουφονήσια</w:t>
-      </w:r>
-    </w:p>
-    <w:p>
-      <w:pPr>
-        <w:rPr>
-          <w:lang w:val="el-GR"/>
-        </w:rPr>
-      </w:pPr>
-    </w:p>
-    <w:p>
-      <w:pPr>
-        <w:rPr>
-          <w:lang w:val="el-GR"/>
-        </w:rPr>
-      </w:pPr>
-      <w:r>
-        <w:rPr>
-          <w:lang w:val="el-GR"/>
-        </w:rPr>
-        <w:t xml:space="preserve">Η εργασία μας είναι ένας τουριστικός οδηγός για τα κουφονήσια, που περιλαμβάνει </w:t>
+        <w:t xml:space="preserve">Τουριστικός οδηγός για τα </w:t>
+      </w:r>
+      <w:proofErr w:type="spellStart"/>
+      <w:r>
+        <w:rPr>
+          <w:lang w:val="el-GR"/>
+        </w:rPr>
+        <w:t>Κουφονήσια</w:t>
+      </w:r>
+      <w:proofErr w:type="spellEnd"/>
+    </w:p>
+    <w:p>
+      <w:pPr>
+        <w:rPr>
+          <w:lang w:val="el-GR"/>
+        </w:rPr>
+      </w:pPr>
+    </w:p>
+    <w:p>
+      <w:pPr>
+        <w:rPr>
+          <w:lang w:val="el-GR"/>
+        </w:rPr>
+      </w:pPr>
+      <w:r>
+        <w:rPr>
+          <w:lang w:val="el-GR"/>
+        </w:rPr>
+        <w:t xml:space="preserve">Η εργασία μας είναι ένας τουριστικός οδηγός για τα </w:t>
+      </w:r>
+      <w:proofErr w:type="spellStart"/>
+      <w:r>
+        <w:rPr>
+          <w:lang w:val="el-GR"/>
+        </w:rPr>
+        <w:t>κουφονήσια</w:t>
+      </w:r>
+      <w:proofErr w:type="spellEnd"/>
+      <w:r>
+        <w:rPr>
+          <w:lang w:val="el-GR"/>
+        </w:rPr>
+        <w:t xml:space="preserve">, που περιλαμβάνει </w:t>
       </w:r>
       <w:r>
         <w:rPr>
@@ -123,8 +145,16 @@
         <w:rPr>
           <w:lang w:val="el-GR"/>
         </w:rPr>
-        <w:t>Για ποιο λόγο να επισκεφτείς τα Κουφονήσια</w:t>
-      </w:r>
+        <w:t xml:space="preserve">Για ποιο λόγο να επισκεφτείς τα </w:t>
+      </w:r>
+      <w:proofErr w:type="spellStart"/>
+      <w:r>
+        <w:rPr>
+          <w:lang w:val="el-GR"/>
+        </w:rPr>
+        <w:t>Κουφονήσια</w:t>
+      </w:r>
+      <w:proofErr w:type="spellEnd"/>
       <w:r>
         <w:rPr>
           <w:lang w:val="el-GR"/>
@@ -320,12 +350,14 @@
         </w:rPr>
         <w:t xml:space="preserve"> </w:t>
       </w:r>
+      <w:proofErr w:type="spellStart"/>
       <w:r>
         <w:rPr>
           <w:lang w:val="el-GR"/>
         </w:rPr>
         <w:t>σελιδα</w:t>
       </w:r>
+      <w:proofErr w:type="spellEnd"/>
       <w:r>
         <w:rPr>
           <w:lang w:val="el-GR"/>
@@ -419,7 +451,21 @@
         <w:rPr>
           <w:lang w:val="el-GR"/>
         </w:rPr>
-        <w:t>Για ποιο λόγο να επισκεφτείς τα Κουφονήσια (πότε να πας, πόσες μέρες να μείνεις,</w:t>
+        <w:t xml:space="preserve">Για ποιο λόγο να επισκεφτείς τα </w:t>
+      </w:r>
+      <w:proofErr w:type="spellStart"/>
+      <w:r>
+        <w:rPr>
+          <w:lang w:val="el-GR"/>
+        </w:rPr>
+        <w:t>Κουφονήσια</w:t>
+      </w:r>
+      <w:proofErr w:type="spellEnd"/>
+      <w:r>
+        <w:rPr>
+          <w:lang w:val="el-GR"/>
+        </w:rPr>
+        <w:t xml:space="preserve"> (πότε να πας, πόσες μέρες να μείνεις,</w:t>
       </w:r>
       <w:r>
         <w:rPr>
@@ -736,12 +782,14 @@
           <w:lang w:val="en-US"/>
         </w:rPr>
       </w:pPr>
+      <w:proofErr w:type="spellStart"/>
       <w:r>
         <w:rPr>
           <w:lang w:val="en-US"/>
         </w:rPr>
         <w:t>Erd</w:t>
       </w:r>
+      <w:proofErr w:type="spellEnd"/>
     </w:p>
     <w:p>
       <w:pPr>
@@ -776,11 +824,19 @@
           <w:lang w:val="el-GR"/>
         </w:rPr>
       </w:pPr>
-      <w:r>
-        <w:rPr>
-          <w:lang w:val="el-GR"/>
-        </w:rPr>
-        <w:t>Υπερκλάση: Πληροφορία</w:t>
+      <w:proofErr w:type="spellStart"/>
+      <w:r>
+        <w:rPr>
+          <w:lang w:val="el-GR"/>
+        </w:rPr>
+        <w:t>Υπερκλάση</w:t>
+      </w:r>
+      <w:proofErr w:type="spellEnd"/>
+      <w:r>
+        <w:rPr>
+          <w:lang w:val="el-GR"/>
+        </w:rPr>
+        <w:t>: Πληροφορία</w:t>
       </w:r>
     </w:p>
     <w:p>
@@ -876,10 +932,6 @@
     <w:p>
       <w:pPr>
         <w:pStyle w:val="ListParagraph"/>
-        <w:numPr>
-          <w:ilvl w:val="0"/>
-          <w:numId w:val="7"/>
-        </w:numPr>
         <w:rPr>
           <w:lang w:val="el-GR"/>
         </w:rPr>
@@ -904,13 +956,6 @@
           <w:lang w:val="el-GR"/>
         </w:rPr>
       </w:pPr>
-    </w:p>
-    <w:p>
-      <w:pPr>
-        <w:rPr>
-          <w:lang w:val="el-GR"/>
-        </w:rPr>
-      </w:pPr>
       <w:r>
         <w:rPr>
           <w:lang w:val="el-GR"/>
@@ -922,6 +967,108 @@
       <w:pPr>
         <w:rPr>
           <w:lang w:val="el-GR"/>
+        </w:rPr>
+      </w:pPr>
+      <w:r>
+        <w:rPr>
+          <w:lang w:val="el-GR"/>
+        </w:rPr>
+        <w:t>Πρόταση -&gt; Ερώτηση Απάντηση</w:t>
+      </w:r>
+    </w:p>
+    <w:p>
+      <w:pPr>
+        <w:rPr>
+          <w:lang w:val="en-US"/>
+        </w:rPr>
+      </w:pPr>
+    </w:p>
+    <w:p>
+      <w:pPr>
+        <w:rPr>
+          <w:lang w:val="el-GR"/>
+        </w:rPr>
+      </w:pPr>
+      <w:r>
+        <w:rPr>
+          <w:lang w:val="el-GR"/>
+        </w:rPr>
+        <w:t>Ερωτήσεις</w:t>
+      </w:r>
+    </w:p>
+    <w:p>
+      <w:pPr>
+        <w:rPr>
+          <w:lang w:val="el-GR"/>
+        </w:rPr>
+      </w:pPr>
+    </w:p>
+    <w:p>
+      <w:pPr>
+        <w:rPr>
+          <w:lang w:val="el-GR"/>
+        </w:rPr>
+      </w:pPr>
+      <w:r>
+        <w:rPr>
+          <w:lang w:val="el-GR"/>
+        </w:rPr>
+        <w:t xml:space="preserve">Για κάθε φωτογραφία ο </w:t>
+      </w:r>
+      <w:r>
+        <w:rPr>
+          <w:lang w:val="en-US"/>
+        </w:rPr>
+        <w:t>admin</w:t>
+      </w:r>
+      <w:r>
+        <w:rPr>
+          <w:lang w:val="el-GR"/>
+        </w:rPr>
+        <w:t xml:space="preserve"> </w:t>
+      </w:r>
+      <w:r>
+        <w:rPr>
+          <w:lang w:val="el-GR"/>
+        </w:rPr>
+        <w:t xml:space="preserve">θα πρέπει να συμπληρώνει τις επιπλέον πληροφορίες για το </w:t>
+      </w:r>
+      <w:r>
+        <w:rPr>
+          <w:lang w:val="en-US"/>
+        </w:rPr>
+        <w:t>screen</w:t>
+      </w:r>
+      <w:r>
+        <w:rPr>
+          <w:lang w:val="el-GR"/>
+        </w:rPr>
+        <w:t xml:space="preserve"> </w:t>
+      </w:r>
+      <w:r>
+        <w:rPr>
+          <w:lang w:val="en-US"/>
+        </w:rPr>
+        <w:t>reader</w:t>
+      </w:r>
+      <w:r>
+        <w:rPr>
+          <w:lang w:val="el-GR"/>
+        </w:rPr>
+        <w:t>?</w:t>
+      </w:r>
+    </w:p>
+    <w:p>
+      <w:pPr>
+        <w:rPr>
+          <w:lang w:val="el-GR"/>
+        </w:rPr>
+      </w:pPr>
+    </w:p>
+    <w:p>
+      <w:pPr>
+        <w:rPr>
+          <w:lang w:val="en-US"/>
         </w:rPr>
       </w:pPr>
     </w:p>

</xml_diff>

<commit_message>
UI added and decription updated
</commit_message>
<xml_diff>
--- a/decription.docx
+++ b/decription.docx
@@ -308,18 +308,24 @@
     <w:p>
       <w:pPr>
         <w:rPr>
-          <w:lang w:val="el-GR"/>
-        </w:rPr>
-      </w:pPr>
-    </w:p>
-    <w:p>
-      <w:pPr>
-        <w:rPr>
+          <w:b/>
+          <w:bCs/>
+          <w:lang w:val="el-GR"/>
+        </w:rPr>
+      </w:pPr>
+    </w:p>
+    <w:p>
+      <w:pPr>
+        <w:rPr>
+          <w:b/>
+          <w:bCs/>
           <w:lang w:val="en-US"/>
         </w:rPr>
       </w:pPr>
       <w:r>
         <w:rPr>
+          <w:b/>
+          <w:bCs/>
           <w:lang w:val="en-US"/>
         </w:rPr>
         <w:t>front end</w:t>
@@ -525,7 +531,7 @@
     <w:p>
       <w:pPr>
         <w:rPr>
-          <w:lang w:val="el-GR"/>
+          <w:lang w:val="en-US"/>
         </w:rPr>
       </w:pPr>
     </w:p>
@@ -775,18 +781,12 @@
           <w:lang w:val="en-US"/>
         </w:rPr>
       </w:pPr>
-    </w:p>
-    <w:p>
-      <w:pPr>
+      <w:proofErr w:type="spellStart"/>
+      <w:r>
         <w:rPr>
           <w:lang w:val="en-US"/>
         </w:rPr>
-      </w:pPr>
-      <w:proofErr w:type="spellStart"/>
-      <w:r>
-        <w:rPr>
-          <w:lang w:val="en-US"/>
-        </w:rPr>
+        <w:lastRenderedPageBreak/>
         <w:t>Erd</w:t>
       </w:r>
       <w:proofErr w:type="spellEnd"/>
@@ -1068,9 +1068,286 @@
     <w:p>
       <w:pPr>
         <w:rPr>
+          <w:lang w:val="el-GR"/>
+        </w:rPr>
+      </w:pPr>
+    </w:p>
+    <w:p>
+      <w:pPr>
+        <w:rPr>
+          <w:lang w:val="el-GR"/>
+        </w:rPr>
+      </w:pPr>
+      <w:proofErr w:type="spellStart"/>
+      <w:r>
+        <w:rPr>
+          <w:lang w:val="el-GR"/>
+        </w:rPr>
+        <w:t>Εξτρα</w:t>
+      </w:r>
+      <w:proofErr w:type="spellEnd"/>
+      <w:r>
+        <w:rPr>
+          <w:lang w:val="el-GR"/>
+        </w:rPr>
+        <w:t xml:space="preserve"> πράγματα που μπορούμε να κάνουμε </w:t>
+      </w:r>
+    </w:p>
+    <w:p>
+      <w:pPr>
+        <w:rPr>
+          <w:lang w:val="el-GR"/>
+        </w:rPr>
+      </w:pPr>
+    </w:p>
+    <w:p>
+      <w:pPr>
+        <w:pStyle w:val="ListParagraph"/>
+        <w:numPr>
+          <w:ilvl w:val="0"/>
+          <w:numId w:val="8"/>
+        </w:numPr>
+        <w:rPr>
+          <w:lang w:val="el-GR"/>
+        </w:rPr>
+      </w:pPr>
+      <w:r>
+        <w:rPr>
+          <w:lang w:val="el-GR"/>
+        </w:rPr>
+        <w:t xml:space="preserve">Να υπάρχει μια σελίδα </w:t>
+      </w:r>
+      <w:r>
+        <w:rPr>
           <w:lang w:val="en-US"/>
         </w:rPr>
-      </w:pPr>
+        <w:t>html</w:t>
+      </w:r>
+      <w:r>
+        <w:rPr>
+          <w:lang w:val="el-GR"/>
+        </w:rPr>
+        <w:t xml:space="preserve"> </w:t>
+      </w:r>
+      <w:r>
+        <w:rPr>
+          <w:lang w:val="el-GR"/>
+        </w:rPr>
+        <w:t xml:space="preserve">που θα δείχνει το </w:t>
+      </w:r>
+      <w:r>
+        <w:rPr>
+          <w:lang w:val="en-US"/>
+        </w:rPr>
+        <w:t>profile</w:t>
+      </w:r>
+      <w:r>
+        <w:rPr>
+          <w:lang w:val="el-GR"/>
+        </w:rPr>
+        <w:t xml:space="preserve"> </w:t>
+      </w:r>
+      <w:r>
+        <w:rPr>
+          <w:lang w:val="el-GR"/>
+        </w:rPr>
+        <w:t>του χρήστη στην οποία θα περιέχονται όλες οι αξιολογήσεις που έχει κάνει.</w:t>
+      </w:r>
+    </w:p>
+    <w:p>
+      <w:pPr>
+        <w:pStyle w:val="ListParagraph"/>
+        <w:numPr>
+          <w:ilvl w:val="0"/>
+          <w:numId w:val="8"/>
+        </w:numPr>
+        <w:rPr>
+          <w:lang w:val="el-GR"/>
+        </w:rPr>
+      </w:pPr>
+      <w:r>
+        <w:rPr>
+          <w:lang w:val="el-GR"/>
+        </w:rPr>
+        <w:t xml:space="preserve">Να έχουμε πάνω από μια φωτογραφία στην αρχική όπως στο </w:t>
+      </w:r>
+      <w:proofErr w:type="spellStart"/>
+      <w:r>
+        <w:rPr>
+          <w:lang w:val="el-GR"/>
+        </w:rPr>
+        <w:t>Ναυπλιο</w:t>
+      </w:r>
+      <w:proofErr w:type="spellEnd"/>
+    </w:p>
+    <w:p>
+      <w:pPr>
+        <w:rPr>
+          <w:lang w:val="el-GR"/>
+        </w:rPr>
+      </w:pPr>
+    </w:p>
+    <w:p>
+      <w:pPr>
+        <w:rPr>
+          <w:lang w:val="el-GR"/>
+        </w:rPr>
+      </w:pPr>
+    </w:p>
+    <w:p>
+      <w:pPr>
+        <w:rPr>
+          <w:lang w:val="el-GR"/>
+        </w:rPr>
+      </w:pPr>
+      <w:r>
+        <w:rPr>
+          <w:lang w:val="el-GR"/>
+        </w:rPr>
+        <w:t>Γιάννης</w:t>
+      </w:r>
+    </w:p>
+    <w:p>
+      <w:pPr>
+        <w:rPr>
+          <w:lang w:val="el-GR"/>
+        </w:rPr>
+      </w:pPr>
+    </w:p>
+    <w:p>
+      <w:pPr>
+        <w:pStyle w:val="ListParagraph"/>
+        <w:numPr>
+          <w:ilvl w:val="0"/>
+          <w:numId w:val="9"/>
+        </w:numPr>
+        <w:rPr>
+          <w:lang w:val="el-GR"/>
+        </w:rPr>
+      </w:pPr>
+      <w:r>
+        <w:rPr>
+          <w:lang w:val="en-US"/>
+        </w:rPr>
+        <w:t>Page 2</w:t>
+      </w:r>
+    </w:p>
+    <w:p>
+      <w:pPr>
+        <w:pStyle w:val="ListParagraph"/>
+        <w:numPr>
+          <w:ilvl w:val="0"/>
+          <w:numId w:val="9"/>
+        </w:numPr>
+        <w:rPr>
+          <w:lang w:val="el-GR"/>
+        </w:rPr>
+      </w:pPr>
+      <w:r>
+        <w:rPr>
+          <w:lang w:val="en-US"/>
+        </w:rPr>
+        <w:t>Form page 2 for Admin</w:t>
+      </w:r>
+    </w:p>
+    <w:p>
+      <w:pPr>
+        <w:pStyle w:val="ListParagraph"/>
+        <w:numPr>
+          <w:ilvl w:val="0"/>
+          <w:numId w:val="9"/>
+        </w:numPr>
+        <w:rPr>
+          <w:lang w:val="el-GR"/>
+        </w:rPr>
+      </w:pPr>
+      <w:r>
+        <w:rPr>
+          <w:lang w:val="en-US"/>
+        </w:rPr>
+        <w:t>Review form</w:t>
+      </w:r>
+    </w:p>
+    <w:p>
+      <w:pPr>
+        <w:rPr>
+          <w:lang w:val="el-GR"/>
+        </w:rPr>
+      </w:pPr>
+    </w:p>
+    <w:p>
+      <w:pPr>
+        <w:rPr>
+          <w:lang w:val="el-GR"/>
+        </w:rPr>
+      </w:pPr>
+      <w:r>
+        <w:rPr>
+          <w:lang w:val="el-GR"/>
+        </w:rPr>
+        <w:t xml:space="preserve">Μάρω </w:t>
+      </w:r>
+    </w:p>
+    <w:p>
+      <w:pPr>
+        <w:rPr>
+          <w:lang w:val="el-GR"/>
+        </w:rPr>
+      </w:pPr>
+    </w:p>
+    <w:p>
+      <w:pPr>
+        <w:pStyle w:val="ListParagraph"/>
+        <w:numPr>
+          <w:ilvl w:val="0"/>
+          <w:numId w:val="10"/>
+        </w:numPr>
+        <w:rPr>
+          <w:lang w:val="el-GR"/>
+        </w:rPr>
+      </w:pPr>
+      <w:r>
+        <w:rPr>
+          <w:lang w:val="en-US"/>
+        </w:rPr>
+        <w:t>Main page</w:t>
+      </w:r>
+    </w:p>
+    <w:p>
+      <w:pPr>
+        <w:pStyle w:val="ListParagraph"/>
+        <w:numPr>
+          <w:ilvl w:val="0"/>
+          <w:numId w:val="10"/>
+        </w:numPr>
+        <w:rPr>
+          <w:lang w:val="el-GR"/>
+        </w:rPr>
+      </w:pPr>
+      <w:r>
+        <w:rPr>
+          <w:lang w:val="en-US"/>
+        </w:rPr>
+        <w:t>Page 1</w:t>
+      </w:r>
+    </w:p>
+    <w:p>
+      <w:pPr>
+        <w:pStyle w:val="ListParagraph"/>
+        <w:numPr>
+          <w:ilvl w:val="0"/>
+          <w:numId w:val="10"/>
+        </w:numPr>
+        <w:rPr>
+          <w:lang w:val="el-GR"/>
+        </w:rPr>
+      </w:pPr>
+      <w:r>
+        <w:rPr>
+          <w:lang w:val="en-US"/>
+        </w:rPr>
+        <w:t>Sign in/ sign up</w:t>
+      </w:r>
     </w:p>
     <w:sectPr>
       <w:pgSz w:w="11906" w:h="16838"/>
@@ -1510,6 +1787,119 @@
     </w:lvl>
   </w:abstractNum>
   <w:abstractNum w:abstractNumId="4" w15:restartNumberingAfterBreak="0">
+    <w:nsid w:val="3EAA409D"/>
+    <w:multiLevelType w:val="hybridMultilevel"/>
+    <w:tmpl w:val="06509FDC"/>
+    <w:lvl w:ilvl="0" w:tplc="08090001">
+      <w:start w:val="1"/>
+      <w:numFmt w:val="bullet"/>
+      <w:lvlText w:val=""/>
+      <w:lvlJc w:val="left"/>
+      <w:pPr>
+        <w:ind w:left="720" w:hanging="360"/>
+      </w:pPr>
+      <w:rPr>
+        <w:rFonts w:ascii="Symbol" w:hAnsi="Symbol" w:hint="default"/>
+      </w:rPr>
+    </w:lvl>
+    <w:lvl w:ilvl="1" w:tplc="08090003" w:tentative="1">
+      <w:start w:val="1"/>
+      <w:numFmt w:val="bullet"/>
+      <w:lvlText w:val="o"/>
+      <w:lvlJc w:val="left"/>
+      <w:pPr>
+        <w:ind w:left="1440" w:hanging="360"/>
+      </w:pPr>
+      <w:rPr>
+        <w:rFonts w:ascii="Courier New" w:hAnsi="Courier New" w:cs="Courier New" w:hint="default"/>
+      </w:rPr>
+    </w:lvl>
+    <w:lvl w:ilvl="2" w:tplc="08090005" w:tentative="1">
+      <w:start w:val="1"/>
+      <w:numFmt w:val="bullet"/>
+      <w:lvlText w:val=""/>
+      <w:lvlJc w:val="left"/>
+      <w:pPr>
+        <w:ind w:left="2160" w:hanging="360"/>
+      </w:pPr>
+      <w:rPr>
+        <w:rFonts w:ascii="Wingdings" w:hAnsi="Wingdings" w:hint="default"/>
+      </w:rPr>
+    </w:lvl>
+    <w:lvl w:ilvl="3" w:tplc="08090001" w:tentative="1">
+      <w:start w:val="1"/>
+      <w:numFmt w:val="bullet"/>
+      <w:lvlText w:val=""/>
+      <w:lvlJc w:val="left"/>
+      <w:pPr>
+        <w:ind w:left="2880" w:hanging="360"/>
+      </w:pPr>
+      <w:rPr>
+        <w:rFonts w:ascii="Symbol" w:hAnsi="Symbol" w:hint="default"/>
+      </w:rPr>
+    </w:lvl>
+    <w:lvl w:ilvl="4" w:tplc="08090003" w:tentative="1">
+      <w:start w:val="1"/>
+      <w:numFmt w:val="bullet"/>
+      <w:lvlText w:val="o"/>
+      <w:lvlJc w:val="left"/>
+      <w:pPr>
+        <w:ind w:left="3600" w:hanging="360"/>
+      </w:pPr>
+      <w:rPr>
+        <w:rFonts w:ascii="Courier New" w:hAnsi="Courier New" w:cs="Courier New" w:hint="default"/>
+      </w:rPr>
+    </w:lvl>
+    <w:lvl w:ilvl="5" w:tplc="08090005" w:tentative="1">
+      <w:start w:val="1"/>
+      <w:numFmt w:val="bullet"/>
+      <w:lvlText w:val=""/>
+      <w:lvlJc w:val="left"/>
+      <w:pPr>
+        <w:ind w:left="4320" w:hanging="360"/>
+      </w:pPr>
+      <w:rPr>
+        <w:rFonts w:ascii="Wingdings" w:hAnsi="Wingdings" w:hint="default"/>
+      </w:rPr>
+    </w:lvl>
+    <w:lvl w:ilvl="6" w:tplc="08090001" w:tentative="1">
+      <w:start w:val="1"/>
+      <w:numFmt w:val="bullet"/>
+      <w:lvlText w:val=""/>
+      <w:lvlJc w:val="left"/>
+      <w:pPr>
+        <w:ind w:left="5040" w:hanging="360"/>
+      </w:pPr>
+      <w:rPr>
+        <w:rFonts w:ascii="Symbol" w:hAnsi="Symbol" w:hint="default"/>
+      </w:rPr>
+    </w:lvl>
+    <w:lvl w:ilvl="7" w:tplc="08090003" w:tentative="1">
+      <w:start w:val="1"/>
+      <w:numFmt w:val="bullet"/>
+      <w:lvlText w:val="o"/>
+      <w:lvlJc w:val="left"/>
+      <w:pPr>
+        <w:ind w:left="5760" w:hanging="360"/>
+      </w:pPr>
+      <w:rPr>
+        <w:rFonts w:ascii="Courier New" w:hAnsi="Courier New" w:cs="Courier New" w:hint="default"/>
+      </w:rPr>
+    </w:lvl>
+    <w:lvl w:ilvl="8" w:tplc="08090005" w:tentative="1">
+      <w:start w:val="1"/>
+      <w:numFmt w:val="bullet"/>
+      <w:lvlText w:val=""/>
+      <w:lvlJc w:val="left"/>
+      <w:pPr>
+        <w:ind w:left="6480" w:hanging="360"/>
+      </w:pPr>
+      <w:rPr>
+        <w:rFonts w:ascii="Wingdings" w:hAnsi="Wingdings" w:hint="default"/>
+      </w:rPr>
+    </w:lvl>
+  </w:abstractNum>
+  <w:abstractNum w:abstractNumId="5" w15:restartNumberingAfterBreak="0">
     <w:nsid w:val="4203419F"/>
     <w:multiLevelType w:val="hybridMultilevel"/>
     <w:tmpl w:val="6732665C"/>
@@ -1622,7 +2012,7 @@
       </w:rPr>
     </w:lvl>
   </w:abstractNum>
-  <w:abstractNum w:abstractNumId="5" w15:restartNumberingAfterBreak="0">
+  <w:abstractNum w:abstractNumId="6" w15:restartNumberingAfterBreak="0">
     <w:nsid w:val="483D21E0"/>
     <w:multiLevelType w:val="hybridMultilevel"/>
     <w:tmpl w:val="C13E2116"/>
@@ -1735,7 +2125,233 @@
       </w:rPr>
     </w:lvl>
   </w:abstractNum>
-  <w:abstractNum w:abstractNumId="6" w15:restartNumberingAfterBreak="0">
+  <w:abstractNum w:abstractNumId="7" w15:restartNumberingAfterBreak="0">
+    <w:nsid w:val="5C55673F"/>
+    <w:multiLevelType w:val="hybridMultilevel"/>
+    <w:tmpl w:val="72966984"/>
+    <w:lvl w:ilvl="0" w:tplc="08090001">
+      <w:start w:val="1"/>
+      <w:numFmt w:val="bullet"/>
+      <w:lvlText w:val=""/>
+      <w:lvlJc w:val="left"/>
+      <w:pPr>
+        <w:ind w:left="720" w:hanging="360"/>
+      </w:pPr>
+      <w:rPr>
+        <w:rFonts w:ascii="Symbol" w:hAnsi="Symbol" w:hint="default"/>
+      </w:rPr>
+    </w:lvl>
+    <w:lvl w:ilvl="1" w:tplc="08090003" w:tentative="1">
+      <w:start w:val="1"/>
+      <w:numFmt w:val="bullet"/>
+      <w:lvlText w:val="o"/>
+      <w:lvlJc w:val="left"/>
+      <w:pPr>
+        <w:ind w:left="1440" w:hanging="360"/>
+      </w:pPr>
+      <w:rPr>
+        <w:rFonts w:ascii="Courier New" w:hAnsi="Courier New" w:cs="Courier New" w:hint="default"/>
+      </w:rPr>
+    </w:lvl>
+    <w:lvl w:ilvl="2" w:tplc="08090005" w:tentative="1">
+      <w:start w:val="1"/>
+      <w:numFmt w:val="bullet"/>
+      <w:lvlText w:val=""/>
+      <w:lvlJc w:val="left"/>
+      <w:pPr>
+        <w:ind w:left="2160" w:hanging="360"/>
+      </w:pPr>
+      <w:rPr>
+        <w:rFonts w:ascii="Wingdings" w:hAnsi="Wingdings" w:hint="default"/>
+      </w:rPr>
+    </w:lvl>
+    <w:lvl w:ilvl="3" w:tplc="08090001" w:tentative="1">
+      <w:start w:val="1"/>
+      <w:numFmt w:val="bullet"/>
+      <w:lvlText w:val=""/>
+      <w:lvlJc w:val="left"/>
+      <w:pPr>
+        <w:ind w:left="2880" w:hanging="360"/>
+      </w:pPr>
+      <w:rPr>
+        <w:rFonts w:ascii="Symbol" w:hAnsi="Symbol" w:hint="default"/>
+      </w:rPr>
+    </w:lvl>
+    <w:lvl w:ilvl="4" w:tplc="08090003" w:tentative="1">
+      <w:start w:val="1"/>
+      <w:numFmt w:val="bullet"/>
+      <w:lvlText w:val="o"/>
+      <w:lvlJc w:val="left"/>
+      <w:pPr>
+        <w:ind w:left="3600" w:hanging="360"/>
+      </w:pPr>
+      <w:rPr>
+        <w:rFonts w:ascii="Courier New" w:hAnsi="Courier New" w:cs="Courier New" w:hint="default"/>
+      </w:rPr>
+    </w:lvl>
+    <w:lvl w:ilvl="5" w:tplc="08090005" w:tentative="1">
+      <w:start w:val="1"/>
+      <w:numFmt w:val="bullet"/>
+      <w:lvlText w:val=""/>
+      <w:lvlJc w:val="left"/>
+      <w:pPr>
+        <w:ind w:left="4320" w:hanging="360"/>
+      </w:pPr>
+      <w:rPr>
+        <w:rFonts w:ascii="Wingdings" w:hAnsi="Wingdings" w:hint="default"/>
+      </w:rPr>
+    </w:lvl>
+    <w:lvl w:ilvl="6" w:tplc="08090001" w:tentative="1">
+      <w:start w:val="1"/>
+      <w:numFmt w:val="bullet"/>
+      <w:lvlText w:val=""/>
+      <w:lvlJc w:val="left"/>
+      <w:pPr>
+        <w:ind w:left="5040" w:hanging="360"/>
+      </w:pPr>
+      <w:rPr>
+        <w:rFonts w:ascii="Symbol" w:hAnsi="Symbol" w:hint="default"/>
+      </w:rPr>
+    </w:lvl>
+    <w:lvl w:ilvl="7" w:tplc="08090003" w:tentative="1">
+      <w:start w:val="1"/>
+      <w:numFmt w:val="bullet"/>
+      <w:lvlText w:val="o"/>
+      <w:lvlJc w:val="left"/>
+      <w:pPr>
+        <w:ind w:left="5760" w:hanging="360"/>
+      </w:pPr>
+      <w:rPr>
+        <w:rFonts w:ascii="Courier New" w:hAnsi="Courier New" w:cs="Courier New" w:hint="default"/>
+      </w:rPr>
+    </w:lvl>
+    <w:lvl w:ilvl="8" w:tplc="08090005" w:tentative="1">
+      <w:start w:val="1"/>
+      <w:numFmt w:val="bullet"/>
+      <w:lvlText w:val=""/>
+      <w:lvlJc w:val="left"/>
+      <w:pPr>
+        <w:ind w:left="6480" w:hanging="360"/>
+      </w:pPr>
+      <w:rPr>
+        <w:rFonts w:ascii="Wingdings" w:hAnsi="Wingdings" w:hint="default"/>
+      </w:rPr>
+    </w:lvl>
+  </w:abstractNum>
+  <w:abstractNum w:abstractNumId="8" w15:restartNumberingAfterBreak="0">
+    <w:nsid w:val="5D8042E8"/>
+    <w:multiLevelType w:val="hybridMultilevel"/>
+    <w:tmpl w:val="016AAEC8"/>
+    <w:lvl w:ilvl="0" w:tplc="08090001">
+      <w:start w:val="1"/>
+      <w:numFmt w:val="bullet"/>
+      <w:lvlText w:val=""/>
+      <w:lvlJc w:val="left"/>
+      <w:pPr>
+        <w:ind w:left="720" w:hanging="360"/>
+      </w:pPr>
+      <w:rPr>
+        <w:rFonts w:ascii="Symbol" w:hAnsi="Symbol" w:hint="default"/>
+      </w:rPr>
+    </w:lvl>
+    <w:lvl w:ilvl="1" w:tplc="08090003" w:tentative="1">
+      <w:start w:val="1"/>
+      <w:numFmt w:val="bullet"/>
+      <w:lvlText w:val="o"/>
+      <w:lvlJc w:val="left"/>
+      <w:pPr>
+        <w:ind w:left="1440" w:hanging="360"/>
+      </w:pPr>
+      <w:rPr>
+        <w:rFonts w:ascii="Courier New" w:hAnsi="Courier New" w:cs="Courier New" w:hint="default"/>
+      </w:rPr>
+    </w:lvl>
+    <w:lvl w:ilvl="2" w:tplc="08090005" w:tentative="1">
+      <w:start w:val="1"/>
+      <w:numFmt w:val="bullet"/>
+      <w:lvlText w:val=""/>
+      <w:lvlJc w:val="left"/>
+      <w:pPr>
+        <w:ind w:left="2160" w:hanging="360"/>
+      </w:pPr>
+      <w:rPr>
+        <w:rFonts w:ascii="Wingdings" w:hAnsi="Wingdings" w:hint="default"/>
+      </w:rPr>
+    </w:lvl>
+    <w:lvl w:ilvl="3" w:tplc="08090001" w:tentative="1">
+      <w:start w:val="1"/>
+      <w:numFmt w:val="bullet"/>
+      <w:lvlText w:val=""/>
+      <w:lvlJc w:val="left"/>
+      <w:pPr>
+        <w:ind w:left="2880" w:hanging="360"/>
+      </w:pPr>
+      <w:rPr>
+        <w:rFonts w:ascii="Symbol" w:hAnsi="Symbol" w:hint="default"/>
+      </w:rPr>
+    </w:lvl>
+    <w:lvl w:ilvl="4" w:tplc="08090003" w:tentative="1">
+      <w:start w:val="1"/>
+      <w:numFmt w:val="bullet"/>
+      <w:lvlText w:val="o"/>
+      <w:lvlJc w:val="left"/>
+      <w:pPr>
+        <w:ind w:left="3600" w:hanging="360"/>
+      </w:pPr>
+      <w:rPr>
+        <w:rFonts w:ascii="Courier New" w:hAnsi="Courier New" w:cs="Courier New" w:hint="default"/>
+      </w:rPr>
+    </w:lvl>
+    <w:lvl w:ilvl="5" w:tplc="08090005" w:tentative="1">
+      <w:start w:val="1"/>
+      <w:numFmt w:val="bullet"/>
+      <w:lvlText w:val=""/>
+      <w:lvlJc w:val="left"/>
+      <w:pPr>
+        <w:ind w:left="4320" w:hanging="360"/>
+      </w:pPr>
+      <w:rPr>
+        <w:rFonts w:ascii="Wingdings" w:hAnsi="Wingdings" w:hint="default"/>
+      </w:rPr>
+    </w:lvl>
+    <w:lvl w:ilvl="6" w:tplc="08090001" w:tentative="1">
+      <w:start w:val="1"/>
+      <w:numFmt w:val="bullet"/>
+      <w:lvlText w:val=""/>
+      <w:lvlJc w:val="left"/>
+      <w:pPr>
+        <w:ind w:left="5040" w:hanging="360"/>
+      </w:pPr>
+      <w:rPr>
+        <w:rFonts w:ascii="Symbol" w:hAnsi="Symbol" w:hint="default"/>
+      </w:rPr>
+    </w:lvl>
+    <w:lvl w:ilvl="7" w:tplc="08090003" w:tentative="1">
+      <w:start w:val="1"/>
+      <w:numFmt w:val="bullet"/>
+      <w:lvlText w:val="o"/>
+      <w:lvlJc w:val="left"/>
+      <w:pPr>
+        <w:ind w:left="5760" w:hanging="360"/>
+      </w:pPr>
+      <w:rPr>
+        <w:rFonts w:ascii="Courier New" w:hAnsi="Courier New" w:cs="Courier New" w:hint="default"/>
+      </w:rPr>
+    </w:lvl>
+    <w:lvl w:ilvl="8" w:tplc="08090005" w:tentative="1">
+      <w:start w:val="1"/>
+      <w:numFmt w:val="bullet"/>
+      <w:lvlText w:val=""/>
+      <w:lvlJc w:val="left"/>
+      <w:pPr>
+        <w:ind w:left="6480" w:hanging="360"/>
+      </w:pPr>
+      <w:rPr>
+        <w:rFonts w:ascii="Wingdings" w:hAnsi="Wingdings" w:hint="default"/>
+      </w:rPr>
+    </w:lvl>
+  </w:abstractNum>
+  <w:abstractNum w:abstractNumId="9" w15:restartNumberingAfterBreak="0">
     <w:nsid w:val="789D7368"/>
     <w:multiLevelType w:val="hybridMultilevel"/>
     <w:tmpl w:val="40BCC1C2"/>
@@ -1849,7 +2465,7 @@
     </w:lvl>
   </w:abstractNum>
   <w:num w:numId="1" w16cid:durableId="1991517300">
-    <w:abstractNumId w:val="4"/>
+    <w:abstractNumId w:val="5"/>
   </w:num>
   <w:num w:numId="2" w16cid:durableId="836267229">
     <w:abstractNumId w:val="3"/>
@@ -1861,13 +2477,22 @@
     <w:abstractNumId w:val="1"/>
   </w:num>
   <w:num w:numId="5" w16cid:durableId="1617179387">
-    <w:abstractNumId w:val="6"/>
+    <w:abstractNumId w:val="9"/>
   </w:num>
   <w:num w:numId="6" w16cid:durableId="1234659362">
     <w:abstractNumId w:val="2"/>
   </w:num>
   <w:num w:numId="7" w16cid:durableId="322008340">
-    <w:abstractNumId w:val="5"/>
+    <w:abstractNumId w:val="6"/>
+  </w:num>
+  <w:num w:numId="8" w16cid:durableId="179855321">
+    <w:abstractNumId w:val="8"/>
+  </w:num>
+  <w:num w:numId="9" w16cid:durableId="1861700124">
+    <w:abstractNumId w:val="7"/>
+  </w:num>
+  <w:num w:numId="10" w16cid:durableId="1094784993">
+    <w:abstractNumId w:val="4"/>
   </w:num>
 </w:numbering>
 </file>

</xml_diff>

<commit_message>
PACT added in description
</commit_message>
<xml_diff>
--- a/decription.docx
+++ b/decription.docx
@@ -1346,8 +1346,217 @@
         <w:rPr>
           <w:lang w:val="en-US"/>
         </w:rPr>
-        <w:t>Sign in/ sign up</w:t>
-      </w:r>
+        <w:t xml:space="preserve">Sign in/ sign </w:t>
+      </w:r>
+      <w:proofErr w:type="gramStart"/>
+      <w:r>
+        <w:rPr>
+          <w:lang w:val="en-US"/>
+        </w:rPr>
+        <w:t>up</w:t>
+      </w:r>
+      <w:proofErr w:type="gramEnd"/>
+    </w:p>
+    <w:p>
+      <w:pPr>
+        <w:rPr>
+          <w:lang w:val="el-GR"/>
+        </w:rPr>
+      </w:pPr>
+    </w:p>
+    <w:p>
+      <w:pPr>
+        <w:rPr>
+          <w:lang w:val="el-GR"/>
+        </w:rPr>
+      </w:pPr>
+    </w:p>
+    <w:p>
+      <w:pPr>
+        <w:rPr>
+          <w:lang w:val="en-US"/>
+        </w:rPr>
+      </w:pPr>
+    </w:p>
+    <w:p>
+      <w:pPr>
+        <w:rPr>
+          <w:lang w:val="en-US"/>
+        </w:rPr>
+      </w:pPr>
+    </w:p>
+    <w:p>
+      <w:pPr>
+        <w:rPr>
+          <w:lang w:val="en-US"/>
+        </w:rPr>
+      </w:pPr>
+    </w:p>
+    <w:p>
+      <w:pPr>
+        <w:rPr>
+          <w:lang w:val="en-US"/>
+        </w:rPr>
+      </w:pPr>
+    </w:p>
+    <w:p>
+      <w:pPr>
+        <w:rPr>
+          <w:lang w:val="en-US"/>
+        </w:rPr>
+      </w:pPr>
+    </w:p>
+    <w:p>
+      <w:pPr>
+        <w:rPr>
+          <w:lang w:val="en-US"/>
+        </w:rPr>
+      </w:pPr>
+    </w:p>
+    <w:p>
+      <w:pPr>
+        <w:rPr>
+          <w:lang w:val="en-US"/>
+        </w:rPr>
+      </w:pPr>
+      <w:r>
+        <w:rPr>
+          <w:lang w:val="en-US"/>
+        </w:rPr>
+        <w:lastRenderedPageBreak/>
+        <w:t xml:space="preserve">PACT </w:t>
+      </w:r>
+    </w:p>
+    <w:p>
+      <w:pPr>
+        <w:rPr>
+          <w:lang w:val="en-US"/>
+        </w:rPr>
+      </w:pPr>
+    </w:p>
+    <w:p>
+      <w:pPr>
+        <w:rPr>
+          <w:lang w:val="el-GR"/>
+        </w:rPr>
+      </w:pPr>
+      <w:r>
+        <w:rPr>
+          <w:lang w:val="el-GR"/>
+        </w:rPr>
+        <w:t>Η σελίδα μας ε</w:t>
+      </w:r>
+      <w:r>
+        <w:rPr>
+          <w:lang w:val="el-GR"/>
+        </w:rPr>
+        <w:t xml:space="preserve">ίναι μια ένας τουριστικός οδηγός για τα </w:t>
+      </w:r>
+      <w:proofErr w:type="spellStart"/>
+      <w:r>
+        <w:rPr>
+          <w:lang w:val="el-GR"/>
+        </w:rPr>
+        <w:t>Κουφονήσια</w:t>
+      </w:r>
+      <w:proofErr w:type="spellEnd"/>
+      <w:r>
+        <w:rPr>
+          <w:lang w:val="el-GR"/>
+        </w:rPr>
+        <w:t xml:space="preserve"> και απευθύνεται στους μελλοντικούς επισκέπτες του νησιού. Στην σελίδα οι χρήστες μπορούν να βρουν γενικές πληροφορίες για το νησί καθώς και αναλυτικές πληροφορίες για τις παραλίες, τα αξιοθέατα, τους τρόπους μετακίνησης</w:t>
+      </w:r>
+      <w:r>
+        <w:rPr>
+          <w:lang w:val="el-GR"/>
+        </w:rPr>
+        <w:t>, τους χώρους εστίασης και τα καταλύματα</w:t>
+      </w:r>
+      <w:r>
+        <w:rPr>
+          <w:lang w:val="el-GR"/>
+        </w:rPr>
+        <w:t>.</w:t>
+      </w:r>
+      <w:r>
+        <w:rPr>
+          <w:lang w:val="el-GR"/>
+        </w:rPr>
+        <w:t xml:space="preserve"> </w:t>
+      </w:r>
+      <w:r>
+        <w:rPr>
+          <w:lang w:val="el-GR"/>
+        </w:rPr>
+        <w:t>Επίσης, η σελίδα δίνει την δυνατότητα στους χρήστες να αξιολογήσουν</w:t>
+      </w:r>
+      <w:r>
+        <w:rPr>
+          <w:lang w:val="el-GR"/>
+        </w:rPr>
+        <w:t xml:space="preserve"> τις επιλογές για τις οποίες μπορεί να βρει πληροφορίες</w:t>
+      </w:r>
+      <w:r>
+        <w:rPr>
+          <w:lang w:val="el-GR"/>
+        </w:rPr>
+        <w:t xml:space="preserve"> (π.χ. μια παραλία)</w:t>
+      </w:r>
+      <w:r>
+        <w:rPr>
+          <w:lang w:val="el-GR"/>
+        </w:rPr>
+        <w:t>.</w:t>
+      </w:r>
+      <w:r>
+        <w:rPr>
+          <w:lang w:val="el-GR"/>
+        </w:rPr>
+        <w:t xml:space="preserve"> </w:t>
+      </w:r>
+      <w:r>
+        <w:rPr>
+          <w:lang w:val="el-GR"/>
+        </w:rPr>
+        <w:t>Τέλος, παρέχεται η δυνατότητα προσθήκης και επεξεργασίας πληροφοριών από τον ιδιοκτήτη της σελίδας.</w:t>
+      </w:r>
+    </w:p>
+    <w:p>
+      <w:pPr>
+        <w:rPr>
+          <w:lang w:val="el-GR"/>
+        </w:rPr>
+      </w:pPr>
+    </w:p>
+    <w:p>
+      <w:pPr>
+        <w:rPr>
+          <w:lang w:val="el-GR"/>
+        </w:rPr>
+      </w:pPr>
+    </w:p>
+    <w:p>
+      <w:pPr>
+        <w:rPr>
+          <w:lang w:val="el-GR"/>
+        </w:rPr>
+      </w:pPr>
+      <w:r>
+        <w:rPr>
+          <w:lang w:val="el-GR"/>
+        </w:rPr>
+        <w:t xml:space="preserve"> </w:t>
+      </w:r>
+    </w:p>
+    <w:p>
+      <w:pPr>
+        <w:tabs>
+          <w:tab w:val="left" w:pos="5489"/>
+        </w:tabs>
+        <w:rPr>
+          <w:lang w:val="el-GR"/>
+        </w:rPr>
+      </w:pPr>
     </w:p>
     <w:sectPr>
       <w:pgSz w:w="11906" w:h="16838"/>

</xml_diff>

<commit_message>
datbase collections added in description
</commit_message>
<xml_diff>
--- a/decription.docx
+++ b/decription.docx
@@ -1554,7 +1554,649 @@
           <w:tab w:val="left" w:pos="5489"/>
         </w:tabs>
         <w:rPr>
-          <w:lang w:val="el-GR"/>
+          <w:lang w:val="en-US"/>
+        </w:rPr>
+      </w:pPr>
+      <w:r>
+        <w:rPr>
+          <w:lang w:val="en-US"/>
+        </w:rPr>
+        <w:t>Database</w:t>
+      </w:r>
+    </w:p>
+    <w:p>
+      <w:pPr>
+        <w:tabs>
+          <w:tab w:val="left" w:pos="5489"/>
+        </w:tabs>
+        <w:rPr>
+          <w:lang w:val="en-US"/>
+        </w:rPr>
+      </w:pPr>
+    </w:p>
+    <w:p>
+      <w:pPr>
+        <w:tabs>
+          <w:tab w:val="left" w:pos="5489"/>
+        </w:tabs>
+        <w:rPr>
+          <w:lang w:val="en-US"/>
+        </w:rPr>
+      </w:pPr>
+      <w:proofErr w:type="gramStart"/>
+      <w:r>
+        <w:rPr>
+          <w:lang w:val="en-US"/>
+        </w:rPr>
+        <w:t>Collections :</w:t>
+      </w:r>
+      <w:proofErr w:type="gramEnd"/>
+      <w:r>
+        <w:rPr>
+          <w:lang w:val="en-US"/>
+        </w:rPr>
+        <w:t xml:space="preserve"> </w:t>
+      </w:r>
+    </w:p>
+    <w:p>
+      <w:pPr>
+        <w:tabs>
+          <w:tab w:val="left" w:pos="5489"/>
+        </w:tabs>
+        <w:rPr>
+          <w:lang w:val="en-US"/>
+        </w:rPr>
+      </w:pPr>
+    </w:p>
+    <w:p>
+      <w:pPr>
+        <w:pStyle w:val="ListParagraph"/>
+        <w:numPr>
+          <w:ilvl w:val="0"/>
+          <w:numId w:val="12"/>
+        </w:numPr>
+        <w:tabs>
+          <w:tab w:val="left" w:pos="5489"/>
+        </w:tabs>
+        <w:rPr>
+          <w:b/>
+          <w:bCs/>
+          <w:lang w:val="en-US"/>
+        </w:rPr>
+      </w:pPr>
+      <w:r>
+        <w:rPr>
+          <w:b/>
+          <w:bCs/>
+          <w:lang w:val="en-US"/>
+        </w:rPr>
+        <w:t>User</w:t>
+      </w:r>
+    </w:p>
+    <w:p>
+      <w:pPr>
+        <w:pStyle w:val="ListParagraph"/>
+        <w:numPr>
+          <w:ilvl w:val="0"/>
+          <w:numId w:val="12"/>
+        </w:numPr>
+        <w:tabs>
+          <w:tab w:val="left" w:pos="5489"/>
+        </w:tabs>
+        <w:rPr>
+          <w:lang w:val="en-US"/>
+        </w:rPr>
+      </w:pPr>
+      <w:r>
+        <w:rPr>
+          <w:lang w:val="en-US"/>
+        </w:rPr>
+        <w:t>id</w:t>
+      </w:r>
+    </w:p>
+    <w:p>
+      <w:pPr>
+        <w:pStyle w:val="ListParagraph"/>
+        <w:numPr>
+          <w:ilvl w:val="0"/>
+          <w:numId w:val="12"/>
+        </w:numPr>
+        <w:tabs>
+          <w:tab w:val="left" w:pos="5489"/>
+        </w:tabs>
+        <w:rPr>
+          <w:lang w:val="en-US"/>
+        </w:rPr>
+      </w:pPr>
+      <w:r>
+        <w:rPr>
+          <w:lang w:val="en-US"/>
+        </w:rPr>
+        <w:t>U</w:t>
+      </w:r>
+      <w:r>
+        <w:rPr>
+          <w:lang w:val="en-US"/>
+        </w:rPr>
+        <w:t>sername</w:t>
+      </w:r>
+    </w:p>
+    <w:p>
+      <w:pPr>
+        <w:pStyle w:val="ListParagraph"/>
+        <w:numPr>
+          <w:ilvl w:val="0"/>
+          <w:numId w:val="12"/>
+        </w:numPr>
+        <w:tabs>
+          <w:tab w:val="left" w:pos="5489"/>
+        </w:tabs>
+        <w:rPr>
+          <w:lang w:val="en-US"/>
+        </w:rPr>
+      </w:pPr>
+      <w:r>
+        <w:rPr>
+          <w:lang w:val="en-US"/>
+        </w:rPr>
+        <w:t>E</w:t>
+      </w:r>
+      <w:r>
+        <w:rPr>
+          <w:lang w:val="en-US"/>
+        </w:rPr>
+        <w:t>mail</w:t>
+      </w:r>
+    </w:p>
+    <w:p>
+      <w:pPr>
+        <w:pStyle w:val="ListParagraph"/>
+        <w:numPr>
+          <w:ilvl w:val="0"/>
+          <w:numId w:val="12"/>
+        </w:numPr>
+        <w:tabs>
+          <w:tab w:val="left" w:pos="5489"/>
+        </w:tabs>
+        <w:rPr>
+          <w:lang w:val="en-US"/>
+        </w:rPr>
+      </w:pPr>
+      <w:r>
+        <w:rPr>
+          <w:lang w:val="en-US"/>
+        </w:rPr>
+        <w:t>P</w:t>
+      </w:r>
+      <w:r>
+        <w:rPr>
+          <w:lang w:val="en-US"/>
+        </w:rPr>
+        <w:t>assword</w:t>
+      </w:r>
+    </w:p>
+    <w:p>
+      <w:pPr>
+        <w:pStyle w:val="ListParagraph"/>
+        <w:numPr>
+          <w:ilvl w:val="0"/>
+          <w:numId w:val="12"/>
+        </w:numPr>
+        <w:tabs>
+          <w:tab w:val="left" w:pos="5489"/>
+        </w:tabs>
+        <w:rPr>
+          <w:lang w:val="en-US"/>
+        </w:rPr>
+      </w:pPr>
+      <w:r>
+        <w:rPr>
+          <w:lang w:val="en-US"/>
+        </w:rPr>
+        <w:t>admin</w:t>
+      </w:r>
+    </w:p>
+    <w:p>
+      <w:pPr>
+        <w:tabs>
+          <w:tab w:val="left" w:pos="5489"/>
+        </w:tabs>
+        <w:rPr>
+          <w:lang w:val="en-US"/>
+        </w:rPr>
+      </w:pPr>
+    </w:p>
+    <w:p>
+      <w:pPr>
+        <w:pStyle w:val="ListParagraph"/>
+        <w:numPr>
+          <w:ilvl w:val="0"/>
+          <w:numId w:val="11"/>
+        </w:numPr>
+        <w:tabs>
+          <w:tab w:val="left" w:pos="5489"/>
+        </w:tabs>
+        <w:rPr>
+          <w:b/>
+          <w:bCs/>
+          <w:lang w:val="en-US"/>
+        </w:rPr>
+      </w:pPr>
+      <w:r>
+        <w:rPr>
+          <w:b/>
+          <w:bCs/>
+          <w:lang w:val="en-US"/>
+        </w:rPr>
+        <w:t>R</w:t>
+      </w:r>
+      <w:r>
+        <w:rPr>
+          <w:b/>
+          <w:bCs/>
+          <w:lang w:val="en-US"/>
+        </w:rPr>
+        <w:t>eview</w:t>
+      </w:r>
+    </w:p>
+    <w:p>
+      <w:pPr>
+        <w:pStyle w:val="ListParagraph"/>
+        <w:numPr>
+          <w:ilvl w:val="0"/>
+          <w:numId w:val="11"/>
+        </w:numPr>
+        <w:tabs>
+          <w:tab w:val="left" w:pos="5489"/>
+        </w:tabs>
+        <w:rPr>
+          <w:lang w:val="en-US"/>
+        </w:rPr>
+      </w:pPr>
+      <w:proofErr w:type="spellStart"/>
+      <w:r>
+        <w:rPr>
+          <w:lang w:val="en-US"/>
+        </w:rPr>
+        <w:t>Review_id</w:t>
+      </w:r>
+      <w:proofErr w:type="spellEnd"/>
+    </w:p>
+    <w:p>
+      <w:pPr>
+        <w:pStyle w:val="ListParagraph"/>
+        <w:numPr>
+          <w:ilvl w:val="0"/>
+          <w:numId w:val="11"/>
+        </w:numPr>
+        <w:tabs>
+          <w:tab w:val="left" w:pos="5489"/>
+        </w:tabs>
+        <w:rPr>
+          <w:lang w:val="en-US"/>
+        </w:rPr>
+      </w:pPr>
+      <w:proofErr w:type="spellStart"/>
+      <w:r>
+        <w:rPr>
+          <w:lang w:val="en-US"/>
+        </w:rPr>
+        <w:t>User_id</w:t>
+      </w:r>
+      <w:proofErr w:type="spellEnd"/>
+    </w:p>
+    <w:p>
+      <w:pPr>
+        <w:pStyle w:val="ListParagraph"/>
+        <w:numPr>
+          <w:ilvl w:val="0"/>
+          <w:numId w:val="11"/>
+        </w:numPr>
+        <w:tabs>
+          <w:tab w:val="left" w:pos="5489"/>
+        </w:tabs>
+        <w:rPr>
+          <w:lang w:val="en-US"/>
+        </w:rPr>
+      </w:pPr>
+      <w:r>
+        <w:rPr>
+          <w:lang w:val="en-US"/>
+        </w:rPr>
+        <w:t>Text</w:t>
+      </w:r>
+    </w:p>
+    <w:p>
+      <w:pPr>
+        <w:pStyle w:val="ListParagraph"/>
+        <w:numPr>
+          <w:ilvl w:val="0"/>
+          <w:numId w:val="11"/>
+        </w:numPr>
+        <w:tabs>
+          <w:tab w:val="left" w:pos="5489"/>
+        </w:tabs>
+        <w:rPr>
+          <w:lang w:val="en-US"/>
+        </w:rPr>
+      </w:pPr>
+      <w:r>
+        <w:rPr>
+          <w:lang w:val="en-US"/>
+        </w:rPr>
+        <w:t>Score</w:t>
+      </w:r>
+    </w:p>
+    <w:p>
+      <w:pPr>
+        <w:pStyle w:val="ListParagraph"/>
+        <w:numPr>
+          <w:ilvl w:val="0"/>
+          <w:numId w:val="11"/>
+        </w:numPr>
+        <w:tabs>
+          <w:tab w:val="left" w:pos="5489"/>
+        </w:tabs>
+        <w:rPr>
+          <w:lang w:val="en-US"/>
+        </w:rPr>
+      </w:pPr>
+      <w:r>
+        <w:rPr>
+          <w:lang w:val="en-US"/>
+        </w:rPr>
+        <w:t>Date</w:t>
+      </w:r>
+    </w:p>
+    <w:p>
+      <w:pPr>
+        <w:tabs>
+          <w:tab w:val="left" w:pos="5489"/>
+        </w:tabs>
+        <w:ind w:left="360"/>
+        <w:rPr>
+          <w:lang w:val="en-US"/>
+        </w:rPr>
+      </w:pPr>
+    </w:p>
+    <w:p>
+      <w:pPr>
+        <w:pStyle w:val="ListParagraph"/>
+        <w:numPr>
+          <w:ilvl w:val="0"/>
+          <w:numId w:val="11"/>
+        </w:numPr>
+        <w:tabs>
+          <w:tab w:val="left" w:pos="5489"/>
+        </w:tabs>
+        <w:rPr>
+          <w:b/>
+          <w:bCs/>
+          <w:lang w:val="en-US"/>
+        </w:rPr>
+      </w:pPr>
+      <w:r>
+        <w:rPr>
+          <w:b/>
+          <w:bCs/>
+          <w:lang w:val="en-US"/>
+        </w:rPr>
+        <w:t>Location</w:t>
+      </w:r>
+    </w:p>
+    <w:p>
+      <w:pPr>
+        <w:pStyle w:val="ListParagraph"/>
+        <w:rPr>
+          <w:lang w:val="en-US"/>
+        </w:rPr>
+      </w:pPr>
+    </w:p>
+    <w:p>
+      <w:pPr>
+        <w:pStyle w:val="ListParagraph"/>
+        <w:numPr>
+          <w:ilvl w:val="0"/>
+          <w:numId w:val="11"/>
+        </w:numPr>
+        <w:tabs>
+          <w:tab w:val="left" w:pos="5489"/>
+        </w:tabs>
+        <w:rPr>
+          <w:lang w:val="en-US"/>
+        </w:rPr>
+      </w:pPr>
+      <w:r>
+        <w:rPr>
+          <w:lang w:val="en-US"/>
+        </w:rPr>
+        <w:t>type</w:t>
+      </w:r>
+    </w:p>
+    <w:p>
+      <w:pPr>
+        <w:pStyle w:val="ListParagraph"/>
+        <w:numPr>
+          <w:ilvl w:val="0"/>
+          <w:numId w:val="11"/>
+        </w:numPr>
+        <w:tabs>
+          <w:tab w:val="left" w:pos="5489"/>
+        </w:tabs>
+        <w:rPr>
+          <w:b/>
+          <w:bCs/>
+          <w:lang w:val="en-US"/>
+        </w:rPr>
+      </w:pPr>
+      <w:r>
+        <w:rPr>
+          <w:lang w:val="en-US"/>
+        </w:rPr>
+        <w:t>Id</w:t>
+      </w:r>
+    </w:p>
+    <w:p>
+      <w:pPr>
+        <w:pStyle w:val="ListParagraph"/>
+        <w:numPr>
+          <w:ilvl w:val="0"/>
+          <w:numId w:val="11"/>
+        </w:numPr>
+        <w:tabs>
+          <w:tab w:val="left" w:pos="5489"/>
+        </w:tabs>
+        <w:rPr>
+          <w:b/>
+          <w:bCs/>
+          <w:lang w:val="en-US"/>
+        </w:rPr>
+      </w:pPr>
+      <w:r>
+        <w:rPr>
+          <w:lang w:val="en-US"/>
+        </w:rPr>
+        <w:t>Title</w:t>
+      </w:r>
+    </w:p>
+    <w:p>
+      <w:pPr>
+        <w:pStyle w:val="ListParagraph"/>
+        <w:numPr>
+          <w:ilvl w:val="0"/>
+          <w:numId w:val="11"/>
+        </w:numPr>
+        <w:tabs>
+          <w:tab w:val="left" w:pos="5489"/>
+        </w:tabs>
+        <w:rPr>
+          <w:b/>
+          <w:bCs/>
+          <w:lang w:val="en-US"/>
+        </w:rPr>
+      </w:pPr>
+      <w:proofErr w:type="spellStart"/>
+      <w:r>
+        <w:rPr>
+          <w:lang w:val="en-US"/>
+        </w:rPr>
+        <w:t>Main_text</w:t>
+      </w:r>
+      <w:proofErr w:type="spellEnd"/>
+    </w:p>
+    <w:p>
+      <w:pPr>
+        <w:pStyle w:val="ListParagraph"/>
+        <w:numPr>
+          <w:ilvl w:val="0"/>
+          <w:numId w:val="11"/>
+        </w:numPr>
+        <w:tabs>
+          <w:tab w:val="left" w:pos="5489"/>
+        </w:tabs>
+        <w:rPr>
+          <w:b/>
+          <w:bCs/>
+          <w:lang w:val="en-US"/>
+        </w:rPr>
+      </w:pPr>
+      <w:r>
+        <w:rPr>
+          <w:lang w:val="en-US"/>
+        </w:rPr>
+        <w:t>Texts</w:t>
+      </w:r>
+    </w:p>
+    <w:p>
+      <w:pPr>
+        <w:pStyle w:val="ListParagraph"/>
+        <w:numPr>
+          <w:ilvl w:val="0"/>
+          <w:numId w:val="11"/>
+        </w:numPr>
+        <w:tabs>
+          <w:tab w:val="left" w:pos="5489"/>
+        </w:tabs>
+        <w:rPr>
+          <w:b/>
+          <w:bCs/>
+          <w:lang w:val="en-US"/>
+        </w:rPr>
+      </w:pPr>
+      <w:proofErr w:type="spellStart"/>
+      <w:r>
+        <w:rPr>
+          <w:lang w:val="en-US"/>
+        </w:rPr>
+        <w:t>Scr_image</w:t>
+      </w:r>
+      <w:proofErr w:type="spellEnd"/>
+    </w:p>
+    <w:p>
+      <w:pPr>
+        <w:pStyle w:val="ListParagraph"/>
+        <w:numPr>
+          <w:ilvl w:val="0"/>
+          <w:numId w:val="11"/>
+        </w:numPr>
+        <w:tabs>
+          <w:tab w:val="left" w:pos="5489"/>
+        </w:tabs>
+        <w:rPr>
+          <w:b/>
+          <w:bCs/>
+          <w:lang w:val="en-US"/>
+        </w:rPr>
+      </w:pPr>
+      <w:proofErr w:type="spellStart"/>
+      <w:r>
+        <w:rPr>
+          <w:lang w:val="en-US"/>
+        </w:rPr>
+        <w:t>Image_alt</w:t>
+      </w:r>
+      <w:proofErr w:type="spellEnd"/>
+    </w:p>
+    <w:p>
+      <w:pPr>
+        <w:pStyle w:val="ListParagraph"/>
+        <w:numPr>
+          <w:ilvl w:val="0"/>
+          <w:numId w:val="11"/>
+        </w:numPr>
+        <w:tabs>
+          <w:tab w:val="left" w:pos="5489"/>
+        </w:tabs>
+        <w:rPr>
+          <w:b/>
+          <w:bCs/>
+          <w:lang w:val="en-US"/>
+        </w:rPr>
+      </w:pPr>
+      <w:proofErr w:type="spellStart"/>
+      <w:r>
+        <w:rPr>
+          <w:lang w:val="en-US"/>
+        </w:rPr>
+        <w:t>Image_title</w:t>
+      </w:r>
+      <w:proofErr w:type="spellEnd"/>
+    </w:p>
+    <w:p>
+      <w:pPr>
+        <w:pStyle w:val="ListParagraph"/>
+        <w:numPr>
+          <w:ilvl w:val="0"/>
+          <w:numId w:val="11"/>
+        </w:numPr>
+        <w:tabs>
+          <w:tab w:val="left" w:pos="5489"/>
+        </w:tabs>
+        <w:rPr>
+          <w:b/>
+          <w:bCs/>
+          <w:lang w:val="en-US"/>
+        </w:rPr>
+      </w:pPr>
+      <w:r>
+        <w:rPr>
+          <w:lang w:val="en-US"/>
+        </w:rPr>
+        <w:t>Map</w:t>
+      </w:r>
+    </w:p>
+    <w:p>
+      <w:pPr>
+        <w:pStyle w:val="ListParagraph"/>
+        <w:numPr>
+          <w:ilvl w:val="0"/>
+          <w:numId w:val="11"/>
+        </w:numPr>
+        <w:tabs>
+          <w:tab w:val="left" w:pos="5489"/>
+        </w:tabs>
+        <w:rPr>
+          <w:b/>
+          <w:bCs/>
+          <w:lang w:val="en-US"/>
+        </w:rPr>
+      </w:pPr>
+      <w:proofErr w:type="spellStart"/>
+      <w:r>
+        <w:rPr>
+          <w:lang w:val="en-US"/>
+        </w:rPr>
+        <w:t>Reviews_ids</w:t>
+      </w:r>
+      <w:proofErr w:type="spellEnd"/>
+    </w:p>
+    <w:p>
+      <w:pPr>
+        <w:tabs>
+          <w:tab w:val="left" w:pos="5489"/>
+        </w:tabs>
+        <w:rPr>
+          <w:lang w:val="en-US"/>
         </w:rPr>
       </w:pPr>
     </w:p>
@@ -2561,6 +3203,230 @@
     </w:lvl>
   </w:abstractNum>
   <w:abstractNum w:abstractNumId="9" w15:restartNumberingAfterBreak="0">
+    <w:nsid w:val="5EA66342"/>
+    <w:multiLevelType w:val="hybridMultilevel"/>
+    <w:tmpl w:val="130C2F08"/>
+    <w:lvl w:ilvl="0" w:tplc="8B583874">
+      <w:numFmt w:val="bullet"/>
+      <w:lvlText w:val="-"/>
+      <w:lvlJc w:val="left"/>
+      <w:pPr>
+        <w:ind w:left="720" w:hanging="360"/>
+      </w:pPr>
+      <w:rPr>
+        <w:rFonts w:ascii="Calibri" w:eastAsiaTheme="minorHAnsi" w:hAnsi="Calibri" w:cs="Calibri" w:hint="default"/>
+      </w:rPr>
+    </w:lvl>
+    <w:lvl w:ilvl="1" w:tplc="08090003" w:tentative="1">
+      <w:start w:val="1"/>
+      <w:numFmt w:val="bullet"/>
+      <w:lvlText w:val="o"/>
+      <w:lvlJc w:val="left"/>
+      <w:pPr>
+        <w:ind w:left="1440" w:hanging="360"/>
+      </w:pPr>
+      <w:rPr>
+        <w:rFonts w:ascii="Courier New" w:hAnsi="Courier New" w:cs="Courier New" w:hint="default"/>
+      </w:rPr>
+    </w:lvl>
+    <w:lvl w:ilvl="2" w:tplc="08090005" w:tentative="1">
+      <w:start w:val="1"/>
+      <w:numFmt w:val="bullet"/>
+      <w:lvlText w:val=""/>
+      <w:lvlJc w:val="left"/>
+      <w:pPr>
+        <w:ind w:left="2160" w:hanging="360"/>
+      </w:pPr>
+      <w:rPr>
+        <w:rFonts w:ascii="Wingdings" w:hAnsi="Wingdings" w:hint="default"/>
+      </w:rPr>
+    </w:lvl>
+    <w:lvl w:ilvl="3" w:tplc="08090001" w:tentative="1">
+      <w:start w:val="1"/>
+      <w:numFmt w:val="bullet"/>
+      <w:lvlText w:val=""/>
+      <w:lvlJc w:val="left"/>
+      <w:pPr>
+        <w:ind w:left="2880" w:hanging="360"/>
+      </w:pPr>
+      <w:rPr>
+        <w:rFonts w:ascii="Symbol" w:hAnsi="Symbol" w:hint="default"/>
+      </w:rPr>
+    </w:lvl>
+    <w:lvl w:ilvl="4" w:tplc="08090003" w:tentative="1">
+      <w:start w:val="1"/>
+      <w:numFmt w:val="bullet"/>
+      <w:lvlText w:val="o"/>
+      <w:lvlJc w:val="left"/>
+      <w:pPr>
+        <w:ind w:left="3600" w:hanging="360"/>
+      </w:pPr>
+      <w:rPr>
+        <w:rFonts w:ascii="Courier New" w:hAnsi="Courier New" w:cs="Courier New" w:hint="default"/>
+      </w:rPr>
+    </w:lvl>
+    <w:lvl w:ilvl="5" w:tplc="08090005" w:tentative="1">
+      <w:start w:val="1"/>
+      <w:numFmt w:val="bullet"/>
+      <w:lvlText w:val=""/>
+      <w:lvlJc w:val="left"/>
+      <w:pPr>
+        <w:ind w:left="4320" w:hanging="360"/>
+      </w:pPr>
+      <w:rPr>
+        <w:rFonts w:ascii="Wingdings" w:hAnsi="Wingdings" w:hint="default"/>
+      </w:rPr>
+    </w:lvl>
+    <w:lvl w:ilvl="6" w:tplc="08090001" w:tentative="1">
+      <w:start w:val="1"/>
+      <w:numFmt w:val="bullet"/>
+      <w:lvlText w:val=""/>
+      <w:lvlJc w:val="left"/>
+      <w:pPr>
+        <w:ind w:left="5040" w:hanging="360"/>
+      </w:pPr>
+      <w:rPr>
+        <w:rFonts w:ascii="Symbol" w:hAnsi="Symbol" w:hint="default"/>
+      </w:rPr>
+    </w:lvl>
+    <w:lvl w:ilvl="7" w:tplc="08090003" w:tentative="1">
+      <w:start w:val="1"/>
+      <w:numFmt w:val="bullet"/>
+      <w:lvlText w:val="o"/>
+      <w:lvlJc w:val="left"/>
+      <w:pPr>
+        <w:ind w:left="5760" w:hanging="360"/>
+      </w:pPr>
+      <w:rPr>
+        <w:rFonts w:ascii="Courier New" w:hAnsi="Courier New" w:cs="Courier New" w:hint="default"/>
+      </w:rPr>
+    </w:lvl>
+    <w:lvl w:ilvl="8" w:tplc="08090005" w:tentative="1">
+      <w:start w:val="1"/>
+      <w:numFmt w:val="bullet"/>
+      <w:lvlText w:val=""/>
+      <w:lvlJc w:val="left"/>
+      <w:pPr>
+        <w:ind w:left="6480" w:hanging="360"/>
+      </w:pPr>
+      <w:rPr>
+        <w:rFonts w:ascii="Wingdings" w:hAnsi="Wingdings" w:hint="default"/>
+      </w:rPr>
+    </w:lvl>
+  </w:abstractNum>
+  <w:abstractNum w:abstractNumId="10" w15:restartNumberingAfterBreak="0">
+    <w:nsid w:val="77A71339"/>
+    <w:multiLevelType w:val="hybridMultilevel"/>
+    <w:tmpl w:val="AE6ABF3A"/>
+    <w:lvl w:ilvl="0" w:tplc="E65E2EB2">
+      <w:numFmt w:val="bullet"/>
+      <w:lvlText w:val="-"/>
+      <w:lvlJc w:val="left"/>
+      <w:pPr>
+        <w:ind w:left="720" w:hanging="360"/>
+      </w:pPr>
+      <w:rPr>
+        <w:rFonts w:ascii="Calibri" w:eastAsiaTheme="minorHAnsi" w:hAnsi="Calibri" w:cs="Calibri" w:hint="default"/>
+      </w:rPr>
+    </w:lvl>
+    <w:lvl w:ilvl="1" w:tplc="08090003" w:tentative="1">
+      <w:start w:val="1"/>
+      <w:numFmt w:val="bullet"/>
+      <w:lvlText w:val="o"/>
+      <w:lvlJc w:val="left"/>
+      <w:pPr>
+        <w:ind w:left="1440" w:hanging="360"/>
+      </w:pPr>
+      <w:rPr>
+        <w:rFonts w:ascii="Courier New" w:hAnsi="Courier New" w:cs="Courier New" w:hint="default"/>
+      </w:rPr>
+    </w:lvl>
+    <w:lvl w:ilvl="2" w:tplc="08090005" w:tentative="1">
+      <w:start w:val="1"/>
+      <w:numFmt w:val="bullet"/>
+      <w:lvlText w:val=""/>
+      <w:lvlJc w:val="left"/>
+      <w:pPr>
+        <w:ind w:left="2160" w:hanging="360"/>
+      </w:pPr>
+      <w:rPr>
+        <w:rFonts w:ascii="Wingdings" w:hAnsi="Wingdings" w:hint="default"/>
+      </w:rPr>
+    </w:lvl>
+    <w:lvl w:ilvl="3" w:tplc="08090001" w:tentative="1">
+      <w:start w:val="1"/>
+      <w:numFmt w:val="bullet"/>
+      <w:lvlText w:val=""/>
+      <w:lvlJc w:val="left"/>
+      <w:pPr>
+        <w:ind w:left="2880" w:hanging="360"/>
+      </w:pPr>
+      <w:rPr>
+        <w:rFonts w:ascii="Symbol" w:hAnsi="Symbol" w:hint="default"/>
+      </w:rPr>
+    </w:lvl>
+    <w:lvl w:ilvl="4" w:tplc="08090003" w:tentative="1">
+      <w:start w:val="1"/>
+      <w:numFmt w:val="bullet"/>
+      <w:lvlText w:val="o"/>
+      <w:lvlJc w:val="left"/>
+      <w:pPr>
+        <w:ind w:left="3600" w:hanging="360"/>
+      </w:pPr>
+      <w:rPr>
+        <w:rFonts w:ascii="Courier New" w:hAnsi="Courier New" w:cs="Courier New" w:hint="default"/>
+      </w:rPr>
+    </w:lvl>
+    <w:lvl w:ilvl="5" w:tplc="08090005" w:tentative="1">
+      <w:start w:val="1"/>
+      <w:numFmt w:val="bullet"/>
+      <w:lvlText w:val=""/>
+      <w:lvlJc w:val="left"/>
+      <w:pPr>
+        <w:ind w:left="4320" w:hanging="360"/>
+      </w:pPr>
+      <w:rPr>
+        <w:rFonts w:ascii="Wingdings" w:hAnsi="Wingdings" w:hint="default"/>
+      </w:rPr>
+    </w:lvl>
+    <w:lvl w:ilvl="6" w:tplc="08090001" w:tentative="1">
+      <w:start w:val="1"/>
+      <w:numFmt w:val="bullet"/>
+      <w:lvlText w:val=""/>
+      <w:lvlJc w:val="left"/>
+      <w:pPr>
+        <w:ind w:left="5040" w:hanging="360"/>
+      </w:pPr>
+      <w:rPr>
+        <w:rFonts w:ascii="Symbol" w:hAnsi="Symbol" w:hint="default"/>
+      </w:rPr>
+    </w:lvl>
+    <w:lvl w:ilvl="7" w:tplc="08090003" w:tentative="1">
+      <w:start w:val="1"/>
+      <w:numFmt w:val="bullet"/>
+      <w:lvlText w:val="o"/>
+      <w:lvlJc w:val="left"/>
+      <w:pPr>
+        <w:ind w:left="5760" w:hanging="360"/>
+      </w:pPr>
+      <w:rPr>
+        <w:rFonts w:ascii="Courier New" w:hAnsi="Courier New" w:cs="Courier New" w:hint="default"/>
+      </w:rPr>
+    </w:lvl>
+    <w:lvl w:ilvl="8" w:tplc="08090005" w:tentative="1">
+      <w:start w:val="1"/>
+      <w:numFmt w:val="bullet"/>
+      <w:lvlText w:val=""/>
+      <w:lvlJc w:val="left"/>
+      <w:pPr>
+        <w:ind w:left="6480" w:hanging="360"/>
+      </w:pPr>
+      <w:rPr>
+        <w:rFonts w:ascii="Wingdings" w:hAnsi="Wingdings" w:hint="default"/>
+      </w:rPr>
+    </w:lvl>
+  </w:abstractNum>
+  <w:abstractNum w:abstractNumId="11" w15:restartNumberingAfterBreak="0">
     <w:nsid w:val="789D7368"/>
     <w:multiLevelType w:val="hybridMultilevel"/>
     <w:tmpl w:val="40BCC1C2"/>
@@ -2686,7 +3552,7 @@
     <w:abstractNumId w:val="1"/>
   </w:num>
   <w:num w:numId="5" w16cid:durableId="1617179387">
-    <w:abstractNumId w:val="9"/>
+    <w:abstractNumId w:val="11"/>
   </w:num>
   <w:num w:numId="6" w16cid:durableId="1234659362">
     <w:abstractNumId w:val="2"/>
@@ -2702,6 +3568,12 @@
   </w:num>
   <w:num w:numId="10" w16cid:durableId="1094784993">
     <w:abstractNumId w:val="4"/>
+  </w:num>
+  <w:num w:numId="11" w16cid:durableId="2136291319">
+    <w:abstractNumId w:val="9"/>
+  </w:num>
+  <w:num w:numId="12" w16cid:durableId="1067725686">
+    <w:abstractNumId w:val="10"/>
   </w:num>
 </w:numbering>
 </file>

</xml_diff>